<commit_message>
09-26-2020 video and homework completed
</commit_message>
<xml_diff>
--- a/MazeServ/Class Notes Homework Helper 08-29-2020.docx
+++ b/MazeServ/Class Notes Homework Helper 08-29-2020.docx
@@ -697,7 +697,21 @@
         <w:rPr>
           <w:rFonts w:asciiTheme="majorHAnsi" w:hAnsiTheme="majorHAnsi" w:cstheme="majorHAnsi"/>
         </w:rPr>
-        <w:t>change the way the maze is displayed to use a table with borders set for the cells.</w:t>
+        <w:t xml:space="preserve">change the way the maze is displayed to use </w:t>
+      </w:r>
+      <w:proofErr w:type="gramStart"/>
+      <w:r>
+        <w:rPr>
+          <w:rFonts w:asciiTheme="majorHAnsi" w:hAnsiTheme="majorHAnsi" w:cstheme="majorHAnsi"/>
+        </w:rPr>
+        <w:t>a  table</w:t>
+      </w:r>
+      <w:proofErr w:type="gramEnd"/>
+      <w:r>
+        <w:rPr>
+          <w:rFonts w:asciiTheme="majorHAnsi" w:hAnsiTheme="majorHAnsi" w:cstheme="majorHAnsi"/>
+        </w:rPr>
+        <w:t xml:space="preserve"> with borders set for the cells.</w:t>
       </w:r>
     </w:p>
     <w:bookmarkEnd w:id="0"/>
@@ -732,10 +746,12 @@
       <w:r>
         <w:t xml:space="preserve">You need to add a style for your table.   You can get the format from the class </w:t>
       </w:r>
+      <w:proofErr w:type="spellStart"/>
       <w:proofErr w:type="gramStart"/>
       <w:r>
         <w:t>table.scss</w:t>
       </w:r>
+      <w:proofErr w:type="spellEnd"/>
       <w:proofErr w:type="gramEnd"/>
       <w:r>
         <w:t xml:space="preserve">.   This is how you do table formatting with CSS in the style.css class.   You only need to really have place holders </w:t>
@@ -1420,6 +1436,7 @@
         </w:rPr>
         <w:t>  </w:t>
       </w:r>
+      <w:proofErr w:type="spellStart"/>
       <w:proofErr w:type="gramStart"/>
       <w:r>
         <w:rPr>
@@ -1430,6 +1447,7 @@
         </w:rPr>
         <w:t>td.right</w:t>
       </w:r>
+      <w:proofErr w:type="spellEnd"/>
       <w:proofErr w:type="gramEnd"/>
       <w:r>
         <w:rPr>
@@ -1596,6 +1614,7 @@
         </w:rPr>
         <w:t>  </w:t>
       </w:r>
+      <w:proofErr w:type="spellStart"/>
       <w:proofErr w:type="gramStart"/>
       <w:r>
         <w:rPr>
@@ -1606,6 +1625,7 @@
         </w:rPr>
         <w:t>td.left</w:t>
       </w:r>
+      <w:proofErr w:type="spellEnd"/>
       <w:proofErr w:type="gramEnd"/>
       <w:r>
         <w:rPr>
@@ -1773,6 +1793,7 @@
         </w:rPr>
         <w:t>  </w:t>
       </w:r>
+      <w:proofErr w:type="spellStart"/>
       <w:proofErr w:type="gramStart"/>
       <w:r>
         <w:rPr>
@@ -1783,6 +1804,7 @@
         </w:rPr>
         <w:t>td.bottom</w:t>
       </w:r>
+      <w:proofErr w:type="spellEnd"/>
       <w:proofErr w:type="gramEnd"/>
       <w:r>
         <w:rPr>
@@ -1949,6 +1971,7 @@
         </w:rPr>
         <w:t>  </w:t>
       </w:r>
+      <w:proofErr w:type="spellStart"/>
       <w:r>
         <w:rPr>
           <w:rFonts w:ascii="Consolas" w:eastAsia="Times New Roman" w:hAnsi="Consolas" w:cs="Times New Roman"/>
@@ -1958,6 +1981,7 @@
         </w:rPr>
         <w:t>td.top</w:t>
       </w:r>
+      <w:proofErr w:type="spellEnd"/>
       <w:r>
         <w:rPr>
           <w:rFonts w:ascii="Consolas" w:eastAsia="Times New Roman" w:hAnsi="Consolas" w:cs="Times New Roman"/>
@@ -2123,6 +2147,7 @@
         </w:rPr>
         <w:t>  </w:t>
       </w:r>
+      <w:proofErr w:type="spellStart"/>
       <w:proofErr w:type="gramStart"/>
       <w:r>
         <w:rPr>
@@ -2133,6 +2158,7 @@
         </w:rPr>
         <w:t>td.redTop</w:t>
       </w:r>
+      <w:proofErr w:type="spellEnd"/>
       <w:proofErr w:type="gramEnd"/>
       <w:r>
         <w:rPr>
@@ -2299,6 +2325,7 @@
         </w:rPr>
         <w:t>  </w:t>
       </w:r>
+      <w:proofErr w:type="spellStart"/>
       <w:proofErr w:type="gramStart"/>
       <w:r>
         <w:rPr>
@@ -2309,6 +2336,7 @@
         </w:rPr>
         <w:t>td.redRight</w:t>
       </w:r>
+      <w:proofErr w:type="spellEnd"/>
       <w:proofErr w:type="gramEnd"/>
       <w:r>
         <w:rPr>
@@ -2475,6 +2503,7 @@
         </w:rPr>
         <w:t>  </w:t>
       </w:r>
+      <w:proofErr w:type="spellStart"/>
       <w:proofErr w:type="gramStart"/>
       <w:r>
         <w:rPr>
@@ -2485,6 +2514,7 @@
         </w:rPr>
         <w:t>td.redLeft</w:t>
       </w:r>
+      <w:proofErr w:type="spellEnd"/>
       <w:proofErr w:type="gramEnd"/>
       <w:r>
         <w:rPr>
@@ -2651,6 +2681,7 @@
         </w:rPr>
         <w:t>  </w:t>
       </w:r>
+      <w:proofErr w:type="spellStart"/>
       <w:proofErr w:type="gramStart"/>
       <w:r>
         <w:rPr>
@@ -2661,6 +2692,7 @@
         </w:rPr>
         <w:t>td.redBottom</w:t>
       </w:r>
+      <w:proofErr w:type="spellEnd"/>
       <w:proofErr w:type="gramEnd"/>
       <w:r>
         <w:rPr>
@@ -2963,6 +2995,7 @@
         </w:rPr>
         <w:t>//console.log(</w:t>
       </w:r>
+      <w:proofErr w:type="spellStart"/>
       <w:proofErr w:type="gramStart"/>
       <w:r>
         <w:rPr>
@@ -2973,6 +3006,7 @@
         </w:rPr>
         <w:t>req.body</w:t>
       </w:r>
+      <w:proofErr w:type="spellEnd"/>
       <w:proofErr w:type="gramEnd"/>
       <w:r>
         <w:rPr>
@@ -3063,6 +3097,7 @@
         </w:rPr>
         <w:t>// </w:t>
       </w:r>
+      <w:proofErr w:type="spellStart"/>
       <w:proofErr w:type="gramStart"/>
       <w:r>
         <w:rPr>
@@ -3073,6 +3108,7 @@
         </w:rPr>
         <w:t>lets</w:t>
       </w:r>
+      <w:proofErr w:type="spellEnd"/>
       <w:proofErr w:type="gramEnd"/>
       <w:r>
         <w:rPr>
@@ -3433,6 +3469,7 @@
         </w:rPr>
         <w:t>      </w:t>
       </w:r>
+      <w:proofErr w:type="spellStart"/>
       <w:proofErr w:type="gramStart"/>
       <w:r>
         <w:rPr>
@@ -3461,6 +3498,7 @@
         </w:rPr>
         <w:t>width</w:t>
       </w:r>
+      <w:proofErr w:type="spellEnd"/>
       <w:proofErr w:type="gramEnd"/>
       <w:r>
         <w:rPr>
@@ -3471,6 +3509,7 @@
         </w:rPr>
         <w:t> = </w:t>
       </w:r>
+      <w:proofErr w:type="spellStart"/>
       <w:r>
         <w:rPr>
           <w:rFonts w:ascii="Consolas" w:eastAsia="Times New Roman" w:hAnsi="Consolas" w:cs="Times New Roman"/>
@@ -3516,6 +3555,7 @@
         </w:rPr>
         <w:t>width</w:t>
       </w:r>
+      <w:proofErr w:type="spellEnd"/>
       <w:r>
         <w:rPr>
           <w:rFonts w:ascii="Consolas" w:eastAsia="Times New Roman" w:hAnsi="Consolas" w:cs="Times New Roman"/>
@@ -3546,6 +3586,7 @@
         </w:rPr>
         <w:t>      </w:t>
       </w:r>
+      <w:proofErr w:type="spellStart"/>
       <w:proofErr w:type="gramStart"/>
       <w:r>
         <w:rPr>
@@ -3574,6 +3615,7 @@
         </w:rPr>
         <w:t>height</w:t>
       </w:r>
+      <w:proofErr w:type="spellEnd"/>
       <w:proofErr w:type="gramEnd"/>
       <w:r>
         <w:rPr>
@@ -3584,6 +3626,7 @@
         </w:rPr>
         <w:t> = </w:t>
       </w:r>
+      <w:proofErr w:type="spellStart"/>
       <w:r>
         <w:rPr>
           <w:rFonts w:ascii="Consolas" w:eastAsia="Times New Roman" w:hAnsi="Consolas" w:cs="Times New Roman"/>
@@ -3629,6 +3672,7 @@
         </w:rPr>
         <w:t>height</w:t>
       </w:r>
+      <w:proofErr w:type="spellEnd"/>
       <w:r>
         <w:rPr>
           <w:rFonts w:ascii="Consolas" w:eastAsia="Times New Roman" w:hAnsi="Consolas" w:cs="Times New Roman"/>
@@ -3856,6 +3900,7 @@
         </w:rPr>
         <w:t>          </w:t>
       </w:r>
+      <w:proofErr w:type="spellStart"/>
       <w:proofErr w:type="gramStart"/>
       <w:r>
         <w:rPr>
@@ -3884,6 +3929,7 @@
         </w:rPr>
         <w:t>drawing</w:t>
       </w:r>
+      <w:proofErr w:type="spellEnd"/>
       <w:proofErr w:type="gramEnd"/>
       <w:r>
         <w:rPr>
@@ -4245,6 +4291,7 @@
         </w:rPr>
         <w:t>          </w:t>
       </w:r>
+      <w:proofErr w:type="spellStart"/>
       <w:proofErr w:type="gramStart"/>
       <w:r>
         <w:rPr>
@@ -4273,6 +4320,7 @@
         </w:rPr>
         <w:t>end</w:t>
       </w:r>
+      <w:proofErr w:type="spellEnd"/>
       <w:r>
         <w:rPr>
           <w:rFonts w:ascii="Consolas" w:eastAsia="Times New Roman" w:hAnsi="Consolas" w:cs="Times New Roman"/>
@@ -4349,14 +4397,27 @@
       </w:pPr>
       <w:bookmarkStart w:id="9" w:name="_Toc48057235"/>
       <w:r>
-        <w:t>_mazeForm.pug</w:t>
+        <w:t>_</w:t>
+      </w:r>
+      <w:proofErr w:type="spellStart"/>
+      <w:r>
+        <w:t>mazeForm.pug</w:t>
       </w:r>
       <w:bookmarkEnd w:id="9"/>
+      <w:proofErr w:type="spellEnd"/>
     </w:p>
     <w:p/>
     <w:p>
       <w:r>
-        <w:t>I made quite a bit of change here.  I setup a button for saving the maze to the mongo.db and I changed how the maze displays.</w:t>
+        <w:t xml:space="preserve">I made quite a bit of change here.  I setup a button for saving the maze to the </w:t>
+      </w:r>
+      <w:proofErr w:type="spellStart"/>
+      <w:r>
+        <w:t>mongo.db</w:t>
+      </w:r>
+      <w:proofErr w:type="spellEnd"/>
+      <w:r>
+        <w:t xml:space="preserve"> and I changed how the maze displays.</w:t>
       </w:r>
     </w:p>
     <w:p>
@@ -4370,6 +4431,7 @@
           <w:szCs w:val="21"/>
         </w:rPr>
       </w:pPr>
+      <w:proofErr w:type="spellStart"/>
       <w:r>
         <w:rPr>
           <w:rFonts w:ascii="Consolas" w:eastAsia="Times New Roman" w:hAnsi="Consolas" w:cs="Times New Roman"/>
@@ -4377,8 +4439,19 @@
           <w:sz w:val="21"/>
           <w:szCs w:val="21"/>
         </w:rPr>
-        <w:t>mixin </w:t>
-      </w:r>
+        <w:t>mixin</w:t>
+      </w:r>
+      <w:proofErr w:type="spellEnd"/>
+      <w:r>
+        <w:rPr>
+          <w:rFonts w:ascii="Consolas" w:eastAsia="Times New Roman" w:hAnsi="Consolas" w:cs="Times New Roman"/>
+          <w:color w:val="569CD6"/>
+          <w:sz w:val="21"/>
+          <w:szCs w:val="21"/>
+        </w:rPr>
+        <w:t> </w:t>
+      </w:r>
+      <w:proofErr w:type="spellStart"/>
       <w:proofErr w:type="gramStart"/>
       <w:r>
         <w:rPr>
@@ -4389,6 +4462,7 @@
         </w:rPr>
         <w:t>mazeForm</w:t>
       </w:r>
+      <w:proofErr w:type="spellEnd"/>
       <w:r>
         <w:rPr>
           <w:rFonts w:ascii="Consolas" w:eastAsia="Times New Roman" w:hAnsi="Consolas" w:cs="Times New Roman"/>
@@ -4438,6 +4512,7 @@
         </w:rPr>
         <w:t>  </w:t>
       </w:r>
+      <w:proofErr w:type="spellStart"/>
       <w:proofErr w:type="gramStart"/>
       <w:r>
         <w:rPr>
@@ -4457,6 +4532,7 @@
         </w:rPr>
         <w:t>.form</w:t>
       </w:r>
+      <w:proofErr w:type="spellEnd"/>
       <w:proofErr w:type="gramEnd"/>
       <w:r>
         <w:rPr>
@@ -5631,6 +5707,7 @@
         </w:rPr>
         <w:t>{</w:t>
       </w:r>
+      <w:proofErr w:type="spellStart"/>
       <w:r>
         <w:rPr>
           <w:rFonts w:ascii="Consolas" w:eastAsia="Times New Roman" w:hAnsi="Consolas" w:cs="Times New Roman"/>
@@ -5658,6 +5735,7 @@
         </w:rPr>
         <w:t>drawing</w:t>
       </w:r>
+      <w:proofErr w:type="spellEnd"/>
       <w:r>
         <w:rPr>
           <w:rFonts w:ascii="Consolas" w:eastAsia="Times New Roman" w:hAnsi="Consolas" w:cs="Times New Roman"/>
@@ -5700,6 +5778,7 @@
         </w:rPr>
         <w:t>  </w:t>
       </w:r>
+      <w:proofErr w:type="spellStart"/>
       <w:proofErr w:type="gramStart"/>
       <w:r>
         <w:rPr>
@@ -5719,6 +5798,7 @@
         </w:rPr>
         <w:t>.form</w:t>
       </w:r>
+      <w:proofErr w:type="spellEnd"/>
       <w:proofErr w:type="gramEnd"/>
       <w:r>
         <w:rPr>
@@ -5754,7 +5834,27 @@
           <w:sz w:val="21"/>
           <w:szCs w:val="21"/>
         </w:rPr>
-        <w:t>'/saveSave'</w:t>
+        <w:t>'/</w:t>
+      </w:r>
+      <w:proofErr w:type="spellStart"/>
+      <w:r>
+        <w:rPr>
+          <w:rFonts w:ascii="Consolas" w:eastAsia="Times New Roman" w:hAnsi="Consolas" w:cs="Times New Roman"/>
+          <w:color w:val="CE9178"/>
+          <w:sz w:val="21"/>
+          <w:szCs w:val="21"/>
+        </w:rPr>
+        <w:t>saveSave</w:t>
+      </w:r>
+      <w:proofErr w:type="spellEnd"/>
+      <w:r>
+        <w:rPr>
+          <w:rFonts w:ascii="Consolas" w:eastAsia="Times New Roman" w:hAnsi="Consolas" w:cs="Times New Roman"/>
+          <w:color w:val="CE9178"/>
+          <w:sz w:val="21"/>
+          <w:szCs w:val="21"/>
+        </w:rPr>
+        <w:t>'</w:t>
       </w:r>
       <w:r>
         <w:rPr>
@@ -6060,6 +6160,7 @@
         </w:rPr>
         <w:t>{</w:t>
       </w:r>
+      <w:proofErr w:type="spellStart"/>
       <w:r>
         <w:rPr>
           <w:rFonts w:ascii="Consolas" w:eastAsia="Times New Roman" w:hAnsi="Consolas" w:cs="Times New Roman"/>
@@ -6087,6 +6188,7 @@
         </w:rPr>
         <w:t>drawing</w:t>
       </w:r>
+      <w:proofErr w:type="spellEnd"/>
       <w:r>
         <w:rPr>
           <w:rFonts w:ascii="Consolas" w:eastAsia="Times New Roman" w:hAnsi="Consolas" w:cs="Times New Roman"/>
@@ -6269,6 +6371,7 @@
         </w:rPr>
         <w:t> </w:t>
       </w:r>
+      <w:proofErr w:type="spellStart"/>
       <w:r>
         <w:rPr>
           <w:rFonts w:ascii="Consolas" w:eastAsia="Times New Roman" w:hAnsi="Consolas" w:cs="Times New Roman"/>
@@ -6278,6 +6381,7 @@
         </w:rPr>
         <w:t>newColumn</w:t>
       </w:r>
+      <w:proofErr w:type="spellEnd"/>
       <w:r>
         <w:rPr>
           <w:rFonts w:ascii="Consolas" w:eastAsia="Times New Roman" w:hAnsi="Consolas" w:cs="Times New Roman"/>
@@ -6368,6 +6472,7 @@
         </w:rPr>
         <w:t>            </w:t>
       </w:r>
+      <w:proofErr w:type="spellStart"/>
       <w:proofErr w:type="gramStart"/>
       <w:r>
         <w:rPr>
@@ -6396,6 +6501,7 @@
         </w:rPr>
         <w:t>append</w:t>
       </w:r>
+      <w:proofErr w:type="spellEnd"/>
       <w:proofErr w:type="gramEnd"/>
       <w:r>
         <w:rPr>
@@ -6523,6 +6629,7 @@
         </w:rPr>
         <w:t>            </w:t>
       </w:r>
+      <w:proofErr w:type="spellStart"/>
       <w:proofErr w:type="gramStart"/>
       <w:r>
         <w:rPr>
@@ -6551,6 +6658,7 @@
         </w:rPr>
         <w:t>append</w:t>
       </w:r>
+      <w:proofErr w:type="spellEnd"/>
       <w:proofErr w:type="gramEnd"/>
       <w:r>
         <w:rPr>
@@ -6636,6 +6744,7 @@
         </w:rPr>
         <w:t>            </w:t>
       </w:r>
+      <w:proofErr w:type="spellStart"/>
       <w:proofErr w:type="gramStart"/>
       <w:r>
         <w:rPr>
@@ -6664,6 +6773,7 @@
         </w:rPr>
         <w:t>append</w:t>
       </w:r>
+      <w:proofErr w:type="spellEnd"/>
       <w:proofErr w:type="gramEnd"/>
       <w:r>
         <w:rPr>
@@ -6749,6 +6859,7 @@
         </w:rPr>
         <w:t>            </w:t>
       </w:r>
+      <w:proofErr w:type="spellStart"/>
       <w:proofErr w:type="gramStart"/>
       <w:r>
         <w:rPr>
@@ -6777,6 +6888,7 @@
         </w:rPr>
         <w:t>append</w:t>
       </w:r>
+      <w:proofErr w:type="spellEnd"/>
       <w:proofErr w:type="gramEnd"/>
       <w:r>
         <w:rPr>
@@ -6874,6 +6986,7 @@
         </w:rPr>
         <w:t>            </w:t>
       </w:r>
+      <w:proofErr w:type="spellStart"/>
       <w:proofErr w:type="gramStart"/>
       <w:r>
         <w:rPr>
@@ -6902,6 +7015,7 @@
         </w:rPr>
         <w:t>append</w:t>
       </w:r>
+      <w:proofErr w:type="spellEnd"/>
       <w:proofErr w:type="gramEnd"/>
       <w:r>
         <w:rPr>
@@ -6930,6 +7044,7 @@
         </w:rPr>
         <w:t>\"</w:t>
       </w:r>
+      <w:proofErr w:type="spellStart"/>
       <w:r>
         <w:rPr>
           <w:rFonts w:ascii="Consolas" w:eastAsia="Times New Roman" w:hAnsi="Consolas" w:cs="Times New Roman"/>
@@ -6939,6 +7054,7 @@
         </w:rPr>
         <w:t>noBorder</w:t>
       </w:r>
+      <w:proofErr w:type="spellEnd"/>
       <w:r>
         <w:rPr>
           <w:rFonts w:ascii="Consolas" w:eastAsia="Times New Roman" w:hAnsi="Consolas" w:cs="Times New Roman"/>
@@ -7225,6 +7341,7 @@
         </w:rPr>
         <w:t>            </w:t>
       </w:r>
+      <w:proofErr w:type="spellStart"/>
       <w:proofErr w:type="gramStart"/>
       <w:r>
         <w:rPr>
@@ -7253,6 +7370,7 @@
         </w:rPr>
         <w:t>append</w:t>
       </w:r>
+      <w:proofErr w:type="spellEnd"/>
       <w:proofErr w:type="gramEnd"/>
       <w:r>
         <w:rPr>
@@ -7350,6 +7468,7 @@
         </w:rPr>
         <w:t>            </w:t>
       </w:r>
+      <w:proofErr w:type="spellStart"/>
       <w:proofErr w:type="gramStart"/>
       <w:r>
         <w:rPr>
@@ -7378,6 +7497,7 @@
         </w:rPr>
         <w:t>append</w:t>
       </w:r>
+      <w:proofErr w:type="spellEnd"/>
       <w:proofErr w:type="gramEnd"/>
       <w:r>
         <w:rPr>
@@ -7427,6 +7547,7 @@
         </w:rPr>
         <w:t>            </w:t>
       </w:r>
+      <w:proofErr w:type="spellStart"/>
       <w:proofErr w:type="gramStart"/>
       <w:r>
         <w:rPr>
@@ -7455,6 +7576,7 @@
         </w:rPr>
         <w:t>append</w:t>
       </w:r>
+      <w:proofErr w:type="spellEnd"/>
       <w:proofErr w:type="gramEnd"/>
       <w:r>
         <w:rPr>
@@ -7495,10 +7617,12 @@
       <w:r>
         <w:t xml:space="preserve">We are using a string builder so you see the </w:t>
       </w:r>
+      <w:proofErr w:type="spellStart"/>
       <w:proofErr w:type="gramStart"/>
       <w:r>
         <w:t>sb.append</w:t>
       </w:r>
+      <w:proofErr w:type="spellEnd"/>
       <w:proofErr w:type="gramEnd"/>
       <w:r>
         <w:t>.  This is a more efficient use of memory for all the many strings we need to append to build our output.</w:t>

</xml_diff>